<commit_message>
Add the opc performance test async and sync in same senario
</commit_message>
<xml_diff>
--- a/学习笔记/OPC 学习笔记 7-遇到的问题.docx
+++ b/学习笔记/OPC 学习笔记 7-遇到的问题.docx
@@ -72,18 +72,12 @@
       <w:pPr>
         <w:pStyle w:val="a5"/>
         <w:ind w:left="360" w:firstLineChars="0" w:firstLine="0"/>
-        <w:rPr>
-          <w:rFonts w:hint="eastAsia"/>
-        </w:rPr>
       </w:pPr>
     </w:p>
     <w:p>
       <w:pPr>
         <w:pStyle w:val="a5"/>
         <w:ind w:left="360" w:firstLineChars="0" w:firstLine="0"/>
-        <w:rPr>
-          <w:rFonts w:hint="eastAsia"/>
-        </w:rPr>
       </w:pPr>
       <w:r>
         <w:rPr>
@@ -114,9 +108,6 @@
       <w:pPr>
         <w:pStyle w:val="a5"/>
         <w:ind w:left="360" w:firstLineChars="0" w:firstLine="0"/>
-        <w:rPr>
-          <w:rFonts w:hint="eastAsia"/>
-        </w:rPr>
       </w:pPr>
       <w:r>
         <w:rPr>

</xml_diff>